<commit_message>
Fixed POI packaging and upgraded to POI 3.15.
</commit_message>
<xml_diff>
--- a/tests/org.obeonetwork.m2doc.sirius.tests/resources/diagram/nominal/nominal-expected-generation.docx
+++ b/tests/org.obeonetwork.m2doc.sirius.tests/resources/diagram/nominal/nominal-expected-generation.docx
@@ -1,6 +1,6 @@
 
 <file path=word/document.xml><?xml version="1.0" encoding="utf-8"?>
-<w:document xmlns:wpc="http://schemas.microsoft.com/office/word/2010/wordprocessingCanvas" xmlns:mc="http://schemas.openxmlformats.org/markup-compatibility/2006" xmlns:o="urn:schemas-microsoft-com:office:office" xmlns:r="http://schemas.openxmlformats.org/officeDocument/2006/relationships" xmlns:m="http://schemas.openxmlformats.org/officeDocument/2006/math" xmlns:v="urn:schemas-microsoft-com:vml" xmlns:wp14="http://schemas.microsoft.com/office/word/2010/wordprocessingDrawing" xmlns:wp="http://schemas.openxmlformats.org/drawingml/2006/wordprocessingDrawing" xmlns:w10="urn:schemas-microsoft-com:office:word" xmlns:w="http://schemas.openxmlformats.org/wordprocessingml/2006/main" xmlns:w14="http://schemas.microsoft.com/office/word/2010/wordml" xmlns:w15="http://schemas.microsoft.com/office/word/2012/wordml" xmlns:wpg="http://schemas.microsoft.com/office/word/2010/wordprocessingGroup" xmlns:wpi="http://schemas.microsoft.com/office/word/2010/wordprocessingInk" xmlns:wne="http://schemas.microsoft.com/office/word/2006/wordml" xmlns:wps="http://schemas.microsoft.com/office/word/2010/wordprocessingShape" mc:Ignorable="w14 w15 wp14">
+<w:document xmlns:m="http://schemas.openxmlformats.org/officeDocument/2006/math" xmlns:mc="http://schemas.openxmlformats.org/markup-compatibility/2006" xmlns:o="urn:schemas-microsoft-com:office:office" xmlns:r="http://schemas.openxmlformats.org/officeDocument/2006/relationships" xmlns:v="urn:schemas-microsoft-com:vml" xmlns:w="http://schemas.openxmlformats.org/wordprocessingml/2006/main" xmlns:w10="urn:schemas-microsoft-com:office:word" xmlns:w14="http://schemas.microsoft.com/office/word/2010/wordml" xmlns:w15="http://schemas.microsoft.com/office/word/2012/wordml" xmlns:wne="http://schemas.microsoft.com/office/word/2006/wordml" xmlns:wp="http://schemas.openxmlformats.org/drawingml/2006/wordprocessingDrawing" xmlns:wp14="http://schemas.microsoft.com/office/word/2010/wordprocessingDrawing" xmlns:wpc="http://schemas.microsoft.com/office/word/2010/wordprocessingCanvas" xmlns:wpg="http://schemas.microsoft.com/office/word/2010/wordprocessingGroup" xmlns:wpi="http://schemas.microsoft.com/office/word/2010/wordprocessingInk" xmlns:wps="http://schemas.microsoft.com/office/word/2010/wordprocessingShape" mc:Ignorable="w14 w15 wp14">
   <w:body>
     <w:p>
       <w:pPr>
@@ -95,12 +95,12 @@
         <w:drawing>
           <wp:inline distT="0" distR="0" distB="0" distL="0">
             <wp:extent cx="2540000" cy="2540000"/>
-            <wp:docPr id="0" name="Drawing 0" descr="/tmp//.generated/images/representations/diagram__CbYCALe3EeadeJgQTriozQ.JPEG"/>
+            <wp:docPr id="0" name="Drawing 0" descr="/tmp/1485868734422-0/.generated/images/representations/diagram__CbYCALe3EeadeJgQTriozQ.JPEG"/>
             <a:graphic xmlns:a="http://schemas.openxmlformats.org/drawingml/2006/main">
               <a:graphicData uri="http://schemas.openxmlformats.org/drawingml/2006/picture">
                 <pic:pic xmlns:pic="http://schemas.openxmlformats.org/drawingml/2006/picture">
                   <pic:nvPicPr>
-                    <pic:cNvPr id="0" name="Picture 0" descr="/tmp//.generated/images/representations/diagram__CbYCALe3EeadeJgQTriozQ.JPEG"/>
+                    <pic:cNvPr id="0" name="Picture 0" descr="/tmp/1485868734422-0/.generated/images/representations/diagram__CbYCALe3EeadeJgQTriozQ.JPEG"/>
                     <pic:cNvPicPr>
                       <a:picLocks noChangeAspect="true"/>
                     </pic:cNvPicPr>
@@ -176,10 +176,10 @@
       </w:r>
     </w:p>
     <w:sectPr>
-      <w:headerReference w:type="default" r:id="rId8"/>
-      <w:footerReference w:type="default" r:id="rId9"/>
-      <w:pgSz w:w="11904" w:h="16837"/>
-      <w:pgMar w:top="510" w:right="624" w:bottom="510" w:left="454" w:header="720" w:footer="720" w:gutter="0"/>
+      <w:headerReference r:id="rId8" w:type="default"/>
+      <w:footerReference r:id="rId9" w:type="default"/>
+      <w:pgSz w:h="16837" w:w="11904"/>
+      <w:pgMar w:bottom="510" w:footer="720" w:gutter="0" w:header="720" w:left="454" w:right="624" w:top="510"/>
       <w:cols w:space="720"/>
       <w:noEndnote/>
     </w:sectPr>
@@ -207,19 +207,19 @@
 </file>
 
 <file path=word/footer1.xml><?xml version="1.0" encoding="utf-8"?>
-<w:ftr xmlns:wpc="http://schemas.microsoft.com/office/word/2010/wordprocessingCanvas" xmlns:mc="http://schemas.openxmlformats.org/markup-compatibility/2006" xmlns:o="urn:schemas-microsoft-com:office:office" xmlns:r="http://schemas.openxmlformats.org/officeDocument/2006/relationships" xmlns:m="http://schemas.openxmlformats.org/officeDocument/2006/math" xmlns:v="urn:schemas-microsoft-com:vml" xmlns:wp14="http://schemas.microsoft.com/office/word/2010/wordprocessingDrawing" xmlns:wp="http://schemas.openxmlformats.org/drawingml/2006/wordprocessingDrawing" xmlns:w10="urn:schemas-microsoft-com:office:word" xmlns:w="http://schemas.openxmlformats.org/wordprocessingml/2006/main" xmlns:w14="http://schemas.microsoft.com/office/word/2010/wordml" xmlns:w15="http://schemas.microsoft.com/office/word/2012/wordml" xmlns:wpg="http://schemas.microsoft.com/office/word/2010/wordprocessingGroup" xmlns:wpi="http://schemas.microsoft.com/office/word/2010/wordprocessingInk" xmlns:wne="http://schemas.microsoft.com/office/word/2006/wordml" xmlns:wps="http://schemas.microsoft.com/office/word/2010/wordprocessingShape" mc:Ignorable="w14 w15 wp14">
+<w:ftr xmlns:m="http://schemas.openxmlformats.org/officeDocument/2006/math" xmlns:mc="http://schemas.openxmlformats.org/markup-compatibility/2006" xmlns:o="urn:schemas-microsoft-com:office:office" xmlns:r="http://schemas.openxmlformats.org/officeDocument/2006/relationships" xmlns:v="urn:schemas-microsoft-com:vml" xmlns:w="http://schemas.openxmlformats.org/wordprocessingml/2006/main" xmlns:w10="urn:schemas-microsoft-com:office:word" xmlns:w14="http://schemas.microsoft.com/office/word/2010/wordml" xmlns:w15="http://schemas.microsoft.com/office/word/2012/wordml" xmlns:wne="http://schemas.microsoft.com/office/word/2006/wordml" xmlns:wp="http://schemas.openxmlformats.org/drawingml/2006/wordprocessingDrawing" xmlns:wp14="http://schemas.microsoft.com/office/word/2010/wordprocessingDrawing" xmlns:wpc="http://schemas.microsoft.com/office/word/2010/wordprocessingCanvas" xmlns:wpg="http://schemas.microsoft.com/office/word/2010/wordprocessingGroup" xmlns:wpi="http://schemas.microsoft.com/office/word/2010/wordprocessingInk" xmlns:wps="http://schemas.microsoft.com/office/word/2010/wordprocessingShape" mc:Ignorable="w14 w15 wp14">
   <w:p>
     <w:pPr>
       <w:widowControl w:val="0"/>
       <w:pBdr>
-        <w:top w:val="single" w:sz="6" w:space="0" w:color="auto"/>
+        <w:top w:color="auto" w:space="0" w:sz="6" w:val="single"/>
       </w:pBdr>
       <w:tabs>
-        <w:tab w:val="center" w:pos="5414"/>
-        <w:tab w:val="right" w:pos="10560"/>
+        <w:tab w:pos="5414" w:val="center"/>
+        <w:tab w:pos="10560" w:val="right"/>
       </w:tabs>
       <w:adjustRightInd w:val="0"/>
-      <w:spacing w:before="20" w:after="20"/>
+      <w:spacing w:after="20" w:before="20"/>
       <w:ind w:left="80" w:right="80"/>
     </w:pPr>
     <w:r>
@@ -230,15 +230,15 @@
 </file>
 
 <file path=word/footnotes.xml><?xml version="1.0" encoding="utf-8"?>
-<w:footnotes xmlns:wpc="http://schemas.microsoft.com/office/word/2010/wordprocessingCanvas" xmlns:mc="http://schemas.openxmlformats.org/markup-compatibility/2006" xmlns:o="urn:schemas-microsoft-com:office:office" xmlns:r="http://schemas.openxmlformats.org/officeDocument/2006/relationships" xmlns:m="http://schemas.openxmlformats.org/officeDocument/2006/math" xmlns:v="urn:schemas-microsoft-com:vml" xmlns:wp14="http://schemas.microsoft.com/office/word/2010/wordprocessingDrawing" xmlns:wp="http://schemas.openxmlformats.org/drawingml/2006/wordprocessingDrawing" xmlns:w10="urn:schemas-microsoft-com:office:word" xmlns:w="http://schemas.openxmlformats.org/wordprocessingml/2006/main" xmlns:w14="http://schemas.microsoft.com/office/word/2010/wordml" xmlns:w15="http://schemas.microsoft.com/office/word/2012/wordml" xmlns:wpg="http://schemas.microsoft.com/office/word/2010/wordprocessingGroup" xmlns:wpi="http://schemas.microsoft.com/office/word/2010/wordprocessingInk" xmlns:wne="http://schemas.microsoft.com/office/word/2006/wordml" xmlns:wps="http://schemas.microsoft.com/office/word/2010/wordprocessingShape" mc:Ignorable="w14 w15 wp14">
-  <w:footnote w:type="separator" w:id="-1">
+<w:footnotes xmlns:m="http://schemas.openxmlformats.org/officeDocument/2006/math" xmlns:mc="http://schemas.openxmlformats.org/markup-compatibility/2006" xmlns:o="urn:schemas-microsoft-com:office:office" xmlns:r="http://schemas.openxmlformats.org/officeDocument/2006/relationships" xmlns:v="urn:schemas-microsoft-com:vml" xmlns:w="http://schemas.openxmlformats.org/wordprocessingml/2006/main" xmlns:w10="urn:schemas-microsoft-com:office:word" xmlns:w14="http://schemas.microsoft.com/office/word/2010/wordml" xmlns:w15="http://schemas.microsoft.com/office/word/2012/wordml" xmlns:wne="http://schemas.microsoft.com/office/word/2006/wordml" xmlns:wp="http://schemas.openxmlformats.org/drawingml/2006/wordprocessingDrawing" xmlns:wp14="http://schemas.microsoft.com/office/word/2010/wordprocessingDrawing" xmlns:wpc="http://schemas.microsoft.com/office/word/2010/wordprocessingCanvas" xmlns:wpg="http://schemas.microsoft.com/office/word/2010/wordprocessingGroup" xmlns:wpi="http://schemas.microsoft.com/office/word/2010/wordprocessingInk" xmlns:wps="http://schemas.microsoft.com/office/word/2010/wordprocessingShape" mc:Ignorable="w14 w15 wp14">
+  <w:footnote w:id="-1" w:type="separator">
     <w:p>
       <w:r>
         <w:separator/>
       </w:r>
     </w:p>
   </w:footnote>
-  <w:footnote w:type="continuationSeparator" w:id="0">
+  <w:footnote w:id="0" w:type="continuationSeparator">
     <w:p>
       <w:r>
         <w:continuationSeparator/>
@@ -249,18 +249,18 @@
 </file>
 
 <file path=word/header1.xml><?xml version="1.0" encoding="utf-8"?>
-<w:hdr xmlns:wpc="http://schemas.microsoft.com/office/word/2010/wordprocessingCanvas" xmlns:mc="http://schemas.openxmlformats.org/markup-compatibility/2006" xmlns:o="urn:schemas-microsoft-com:office:office" xmlns:r="http://schemas.openxmlformats.org/officeDocument/2006/relationships" xmlns:m="http://schemas.openxmlformats.org/officeDocument/2006/math" xmlns:v="urn:schemas-microsoft-com:vml" xmlns:wp14="http://schemas.microsoft.com/office/word/2010/wordprocessingDrawing" xmlns:wp="http://schemas.openxmlformats.org/drawingml/2006/wordprocessingDrawing" xmlns:w10="urn:schemas-microsoft-com:office:word" xmlns:w="http://schemas.openxmlformats.org/wordprocessingml/2006/main" xmlns:w14="http://schemas.microsoft.com/office/word/2010/wordml" xmlns:w15="http://schemas.microsoft.com/office/word/2012/wordml" xmlns:wpg="http://schemas.microsoft.com/office/word/2010/wordprocessingGroup" xmlns:wpi="http://schemas.microsoft.com/office/word/2010/wordprocessingInk" xmlns:wne="http://schemas.microsoft.com/office/word/2006/wordml" xmlns:wps="http://schemas.microsoft.com/office/word/2010/wordprocessingShape" mc:Ignorable="w14 w15 wp14">
+<w:hdr xmlns:m="http://schemas.openxmlformats.org/officeDocument/2006/math" xmlns:mc="http://schemas.openxmlformats.org/markup-compatibility/2006" xmlns:o="urn:schemas-microsoft-com:office:office" xmlns:r="http://schemas.openxmlformats.org/officeDocument/2006/relationships" xmlns:v="urn:schemas-microsoft-com:vml" xmlns:w="http://schemas.openxmlformats.org/wordprocessingml/2006/main" xmlns:w10="urn:schemas-microsoft-com:office:word" xmlns:w14="http://schemas.microsoft.com/office/word/2010/wordml" xmlns:w15="http://schemas.microsoft.com/office/word/2012/wordml" xmlns:wne="http://schemas.microsoft.com/office/word/2006/wordml" xmlns:wp="http://schemas.openxmlformats.org/drawingml/2006/wordprocessingDrawing" xmlns:wp14="http://schemas.microsoft.com/office/word/2010/wordprocessingDrawing" xmlns:wpc="http://schemas.microsoft.com/office/word/2010/wordprocessingCanvas" xmlns:wpg="http://schemas.microsoft.com/office/word/2010/wordprocessingGroup" xmlns:wpi="http://schemas.microsoft.com/office/word/2010/wordprocessingInk" xmlns:wps="http://schemas.microsoft.com/office/word/2010/wordprocessingShape" mc:Ignorable="w14 w15 wp14">
   <w:p>
     <w:pPr>
       <w:widowControl w:val="0"/>
       <w:pBdr>
-        <w:bottom w:val="single" w:sz="6" w:space="0" w:color="auto"/>
+        <w:bottom w:color="auto" w:space="0" w:sz="6" w:val="single"/>
       </w:pBdr>
       <w:tabs>
-        <w:tab w:val="right" w:pos="10560"/>
+        <w:tab w:pos="10560" w:val="right"/>
       </w:tabs>
       <w:adjustRightInd w:val="0"/>
-      <w:spacing w:before="20" w:after="20"/>
+      <w:spacing w:after="20" w:before="20"/>
       <w:ind w:left="80" w:right="80"/>
     </w:pPr>
     <w:r>
@@ -271,8 +271,8 @@
 </file>
 
 <file path=word/numbering.xml><?xml version="1.0" encoding="utf-8"?>
-<w:numbering xmlns:wpc="http://schemas.microsoft.com/office/word/2010/wordprocessingCanvas" xmlns:mc="http://schemas.openxmlformats.org/markup-compatibility/2006" xmlns:o="urn:schemas-microsoft-com:office:office" xmlns:r="http://schemas.openxmlformats.org/officeDocument/2006/relationships" xmlns:m="http://schemas.openxmlformats.org/officeDocument/2006/math" xmlns:v="urn:schemas-microsoft-com:vml" xmlns:wp14="http://schemas.microsoft.com/office/word/2010/wordprocessingDrawing" xmlns:wp="http://schemas.openxmlformats.org/drawingml/2006/wordprocessingDrawing" xmlns:w10="urn:schemas-microsoft-com:office:word" xmlns:w="http://schemas.openxmlformats.org/wordprocessingml/2006/main" xmlns:w14="http://schemas.microsoft.com/office/word/2010/wordml" xmlns:w15="http://schemas.microsoft.com/office/word/2012/wordml" xmlns:wpg="http://schemas.microsoft.com/office/word/2010/wordprocessingGroup" xmlns:wpi="http://schemas.microsoft.com/office/word/2010/wordprocessingInk" xmlns:wne="http://schemas.microsoft.com/office/word/2006/wordml" xmlns:wps="http://schemas.microsoft.com/office/word/2010/wordprocessingShape" mc:Ignorable="w14 w15 wp14">
-  <w:abstractNum w:abstractNumId="0" w15:restartNumberingAfterBreak="0">
+<w:numbering xmlns:m="http://schemas.openxmlformats.org/officeDocument/2006/math" xmlns:mc="http://schemas.openxmlformats.org/markup-compatibility/2006" xmlns:o="urn:schemas-microsoft-com:office:office" xmlns:r="http://schemas.openxmlformats.org/officeDocument/2006/relationships" xmlns:v="urn:schemas-microsoft-com:vml" xmlns:w="http://schemas.openxmlformats.org/wordprocessingml/2006/main" xmlns:w10="urn:schemas-microsoft-com:office:word" xmlns:w14="http://schemas.microsoft.com/office/word/2010/wordml" xmlns:w15="http://schemas.microsoft.com/office/word/2012/wordml" xmlns:wne="http://schemas.microsoft.com/office/word/2006/wordml" xmlns:wp="http://schemas.openxmlformats.org/drawingml/2006/wordprocessingDrawing" xmlns:wp14="http://schemas.microsoft.com/office/word/2010/wordprocessingDrawing" xmlns:wpc="http://schemas.microsoft.com/office/word/2010/wordprocessingCanvas" xmlns:wpg="http://schemas.microsoft.com/office/word/2010/wordprocessingGroup" xmlns:wpi="http://schemas.microsoft.com/office/word/2010/wordprocessingInk" xmlns:wps="http://schemas.microsoft.com/office/word/2010/wordprocessingShape" mc:Ignorable="w14 w15 wp14">
+  <w:abstractNum w15:restartNumberingAfterBreak="0" w:abstractNumId="0">
     <w:nsid w:val="00000001"/>
     <w:multiLevelType w:val="multilevel"/>
     <w:tmpl w:val="00000001"/>
@@ -283,7 +283,7 @@
       <w:lvlText w:val="%1"/>
       <w:lvlJc w:val="left"/>
       <w:pPr>
-        <w:ind w:left="283" w:hanging="283"/>
+        <w:ind w:hanging="283" w:left="283"/>
       </w:pPr>
       <w:rPr>
         <w:rFonts w:cs="Times New Roman"/>
@@ -296,7 +296,7 @@
       <w:lvlText w:val="%1.%2"/>
       <w:lvlJc w:val="left"/>
       <w:pPr>
-        <w:ind w:left="566" w:hanging="283"/>
+        <w:ind w:hanging="283" w:left="566"/>
       </w:pPr>
       <w:rPr>
         <w:rFonts w:cs="Times New Roman"/>
@@ -309,7 +309,7 @@
       <w:lvlText w:val="%1.%2.%3"/>
       <w:lvlJc w:val="left"/>
       <w:pPr>
-        <w:ind w:left="849" w:hanging="283"/>
+        <w:ind w:hanging="283" w:left="849"/>
       </w:pPr>
       <w:rPr>
         <w:rFonts w:cs="Times New Roman"/>
@@ -322,7 +322,7 @@
       <w:lvlText w:val="%1.%2.%3.%4"/>
       <w:lvlJc w:val="left"/>
       <w:pPr>
-        <w:ind w:left="1132" w:hanging="283"/>
+        <w:ind w:hanging="283" w:left="1132"/>
       </w:pPr>
       <w:rPr>
         <w:rFonts w:cs="Times New Roman"/>
@@ -335,7 +335,7 @@
       <w:lvlText w:val="%1.%2.%3.%4.%5"/>
       <w:lvlJc w:val="left"/>
       <w:pPr>
-        <w:ind w:left="1415" w:hanging="283"/>
+        <w:ind w:hanging="283" w:left="1415"/>
       </w:pPr>
       <w:rPr>
         <w:rFonts w:cs="Times New Roman"/>
@@ -348,7 +348,7 @@
       <w:lvlText w:val="%1.%2.%3.%4.%5.%6"/>
       <w:lvlJc w:val="left"/>
       <w:pPr>
-        <w:ind w:left="1698" w:hanging="283"/>
+        <w:ind w:hanging="283" w:left="1698"/>
       </w:pPr>
       <w:rPr>
         <w:rFonts w:cs="Times New Roman"/>
@@ -361,7 +361,7 @@
       <w:lvlText w:val="%1.%2.%3.%4.%5.%6.%7"/>
       <w:lvlJc w:val="left"/>
       <w:pPr>
-        <w:ind w:left="1981" w:hanging="283"/>
+        <w:ind w:hanging="283" w:left="1981"/>
       </w:pPr>
       <w:rPr>
         <w:rFonts w:cs="Times New Roman"/>
@@ -374,7 +374,7 @@
       <w:lvlText w:val="%1.%2.%3.%4.%5.%6.%7.%8"/>
       <w:lvlJc w:val="left"/>
       <w:pPr>
-        <w:ind w:left="2264" w:hanging="283"/>
+        <w:ind w:hanging="283" w:left="2264"/>
       </w:pPr>
       <w:rPr>
         <w:rFonts w:cs="Times New Roman"/>
@@ -387,7 +387,7 @@
       <w:lvlText w:val="%1.%2.%3.%4.%5.%6.%7.%8.%9"/>
       <w:lvlJc w:val="left"/>
       <w:pPr>
-        <w:ind w:left="2547" w:hanging="283"/>
+        <w:ind w:hanging="283" w:left="2547"/>
       </w:pPr>
       <w:rPr>
         <w:rFonts w:cs="Times New Roman"/>
@@ -405,10 +405,10 @@
   <w:docDefaults>
     <w:rPrDefault>
       <w:rPr>
-        <w:rFonts w:asciiTheme="minorHAnsi" w:eastAsiaTheme="minorEastAsia" w:hAnsiTheme="minorHAnsi" w:cs="Times New Roman"/>
+        <w:rFonts w:asciiTheme="minorHAnsi" w:cs="Times New Roman" w:eastAsiaTheme="minorEastAsia" w:hAnsiTheme="minorHAnsi"/>
         <w:sz w:val="22"/>
         <w:szCs w:val="22"/>
-        <w:lang w:val="fr-FR" w:eastAsia="fr-FR" w:bidi="ar-SA"/>
+        <w:lang w:bidi="ar-SA" w:eastAsia="fr-FR" w:val="fr-FR"/>
       </w:rPr>
     </w:rPrDefault>
     <w:pPrDefault>
@@ -417,17 +417,17 @@
       </w:pPr>
     </w:pPrDefault>
   </w:docDefaults>
-  <w:latentStyles w:defLockedState="0" w:defUIPriority="99" w:defSemiHidden="0" w:defUnhideWhenUsed="0" w:defQFormat="0" w:count="371">
-    <w:lsdException w:name="Normal" w:uiPriority="0" w:qFormat="1"/>
-    <w:lsdException w:name="heading 1" w:uiPriority="9" w:qFormat="1"/>
-    <w:lsdException w:name="heading 2" w:semiHidden="1" w:uiPriority="9" w:unhideWhenUsed="1" w:qFormat="1"/>
-    <w:lsdException w:name="heading 3" w:semiHidden="1" w:uiPriority="9" w:unhideWhenUsed="1" w:qFormat="1"/>
-    <w:lsdException w:name="heading 4" w:semiHidden="1" w:uiPriority="9" w:unhideWhenUsed="1" w:qFormat="1"/>
-    <w:lsdException w:name="heading 5" w:semiHidden="1" w:uiPriority="9" w:unhideWhenUsed="1" w:qFormat="1"/>
-    <w:lsdException w:name="heading 6" w:semiHidden="1" w:uiPriority="9" w:unhideWhenUsed="1" w:qFormat="1"/>
-    <w:lsdException w:name="heading 7" w:semiHidden="1" w:uiPriority="9" w:unhideWhenUsed="1" w:qFormat="1"/>
-    <w:lsdException w:name="heading 8" w:semiHidden="1" w:uiPriority="9" w:unhideWhenUsed="1" w:qFormat="1"/>
-    <w:lsdException w:name="heading 9" w:semiHidden="1" w:uiPriority="9" w:unhideWhenUsed="1" w:qFormat="1"/>
+  <w:latentStyles w:count="371" w:defLockedState="0" w:defQFormat="0" w:defSemiHidden="0" w:defUIPriority="99" w:defUnhideWhenUsed="0">
+    <w:lsdException w:name="Normal" w:qFormat="1" w:uiPriority="0"/>
+    <w:lsdException w:name="heading 1" w:qFormat="1" w:uiPriority="9"/>
+    <w:lsdException w:name="heading 2" w:qFormat="1" w:semiHidden="1" w:uiPriority="9" w:unhideWhenUsed="1"/>
+    <w:lsdException w:name="heading 3" w:qFormat="1" w:semiHidden="1" w:uiPriority="9" w:unhideWhenUsed="1"/>
+    <w:lsdException w:name="heading 4" w:qFormat="1" w:semiHidden="1" w:uiPriority="9" w:unhideWhenUsed="1"/>
+    <w:lsdException w:name="heading 5" w:qFormat="1" w:semiHidden="1" w:uiPriority="9" w:unhideWhenUsed="1"/>
+    <w:lsdException w:name="heading 6" w:qFormat="1" w:semiHidden="1" w:uiPriority="9" w:unhideWhenUsed="1"/>
+    <w:lsdException w:name="heading 7" w:qFormat="1" w:semiHidden="1" w:uiPriority="9" w:unhideWhenUsed="1"/>
+    <w:lsdException w:name="heading 8" w:qFormat="1" w:semiHidden="1" w:uiPriority="9" w:unhideWhenUsed="1"/>
+    <w:lsdException w:name="heading 9" w:qFormat="1" w:semiHidden="1" w:uiPriority="9" w:unhideWhenUsed="1"/>
     <w:lsdException w:name="index 1" w:semiHidden="1" w:unhideWhenUsed="1"/>
     <w:lsdException w:name="index 2" w:semiHidden="1" w:unhideWhenUsed="1"/>
     <w:lsdException w:name="index 3" w:semiHidden="1" w:unhideWhenUsed="1"/>
@@ -452,7 +452,7 @@
     <w:lsdException w:name="header" w:semiHidden="1" w:unhideWhenUsed="1"/>
     <w:lsdException w:name="footer" w:semiHidden="1" w:unhideWhenUsed="1"/>
     <w:lsdException w:name="index heading" w:semiHidden="1" w:unhideWhenUsed="1"/>
-    <w:lsdException w:name="caption" w:semiHidden="1" w:uiPriority="35" w:unhideWhenUsed="1" w:qFormat="1"/>
+    <w:lsdException w:name="caption" w:qFormat="1" w:semiHidden="1" w:uiPriority="35" w:unhideWhenUsed="1"/>
     <w:lsdException w:name="table of figures" w:semiHidden="1" w:unhideWhenUsed="1"/>
     <w:lsdException w:name="envelope address" w:semiHidden="1" w:unhideWhenUsed="1"/>
     <w:lsdException w:name="envelope return" w:semiHidden="1" w:unhideWhenUsed="1"/>
@@ -480,7 +480,7 @@
     <w:lsdException w:name="List Number 3" w:semiHidden="1" w:unhideWhenUsed="1"/>
     <w:lsdException w:name="List Number 4" w:semiHidden="1" w:unhideWhenUsed="1"/>
     <w:lsdException w:name="List Number 5" w:semiHidden="1" w:unhideWhenUsed="1"/>
-    <w:lsdException w:name="Title" w:uiPriority="10" w:qFormat="1"/>
+    <w:lsdException w:name="Title" w:qFormat="1" w:uiPriority="10"/>
     <w:lsdException w:name="Closing" w:semiHidden="1" w:unhideWhenUsed="1"/>
     <w:lsdException w:name="Signature" w:semiHidden="1" w:unhideWhenUsed="1"/>
     <w:lsdException w:name="Default Paragraph Font" w:semiHidden="1"/>
@@ -492,7 +492,7 @@
     <w:lsdException w:name="List Continue 4" w:semiHidden="1" w:unhideWhenUsed="1"/>
     <w:lsdException w:name="List Continue 5" w:semiHidden="1" w:unhideWhenUsed="1"/>
     <w:lsdException w:name="Message Header" w:semiHidden="1" w:unhideWhenUsed="1"/>
-    <w:lsdException w:name="Subtitle" w:uiPriority="11" w:qFormat="1"/>
+    <w:lsdException w:name="Subtitle" w:qFormat="1" w:uiPriority="11"/>
     <w:lsdException w:name="Salutation" w:semiHidden="1" w:unhideWhenUsed="1"/>
     <w:lsdException w:name="Date" w:semiHidden="1" w:unhideWhenUsed="1"/>
     <w:lsdException w:name="Body Text First Indent" w:semiHidden="1" w:unhideWhenUsed="1"/>
@@ -505,8 +505,8 @@
     <w:lsdException w:name="Block Text" w:semiHidden="1" w:unhideWhenUsed="1"/>
     <w:lsdException w:name="Hyperlink" w:semiHidden="1" w:unhideWhenUsed="1"/>
     <w:lsdException w:name="FollowedHyperlink" w:semiHidden="1" w:unhideWhenUsed="1"/>
-    <w:lsdException w:name="Strong" w:uiPriority="22" w:qFormat="1"/>
-    <w:lsdException w:name="Emphasis" w:uiPriority="20" w:qFormat="1"/>
+    <w:lsdException w:name="Strong" w:qFormat="1" w:uiPriority="22"/>
+    <w:lsdException w:name="Emphasis" w:qFormat="1" w:uiPriority="20"/>
     <w:lsdException w:name="Document Map" w:semiHidden="1" w:unhideWhenUsed="1"/>
     <w:lsdException w:name="Plain Text" w:semiHidden="1" w:unhideWhenUsed="1"/>
     <w:lsdException w:name="E-mail Signature" w:semiHidden="1" w:unhideWhenUsed="1"/>
@@ -575,7 +575,7 @@
     <w:lsdException w:name="Table Grid" w:uiPriority="59"/>
     <w:lsdException w:name="Table Theme" w:semiHidden="1" w:unhideWhenUsed="1"/>
     <w:lsdException w:name="Placeholder Text" w:semiHidden="1"/>
-    <w:lsdException w:name="No Spacing" w:uiPriority="1" w:qFormat="1"/>
+    <w:lsdException w:name="No Spacing" w:qFormat="1" w:uiPriority="1"/>
     <w:lsdException w:name="Light Shading" w:uiPriority="60"/>
     <w:lsdException w:name="Light List" w:uiPriority="61"/>
     <w:lsdException w:name="Light Grid" w:uiPriority="62"/>
@@ -597,9 +597,9 @@
     <w:lsdException w:name="Medium Shading 2 Accent 1" w:uiPriority="64"/>
     <w:lsdException w:name="Medium List 1 Accent 1" w:uiPriority="65"/>
     <w:lsdException w:name="Revision" w:semiHidden="1"/>
-    <w:lsdException w:name="List Paragraph" w:uiPriority="34" w:qFormat="1"/>
-    <w:lsdException w:name="Quote" w:uiPriority="29" w:qFormat="1"/>
-    <w:lsdException w:name="Intense Quote" w:uiPriority="30" w:qFormat="1"/>
+    <w:lsdException w:name="List Paragraph" w:qFormat="1" w:uiPriority="34"/>
+    <w:lsdException w:name="Quote" w:qFormat="1" w:uiPriority="29"/>
+    <w:lsdException w:name="Intense Quote" w:qFormat="1" w:uiPriority="30"/>
     <w:lsdException w:name="Medium List 2 Accent 1" w:uiPriority="66"/>
     <w:lsdException w:name="Medium Grid 1 Accent 1" w:uiPriority="67"/>
     <w:lsdException w:name="Medium Grid 2 Accent 1" w:uiPriority="68"/>
@@ -678,13 +678,13 @@
     <w:lsdException w:name="Colorful Shading Accent 6" w:uiPriority="71"/>
     <w:lsdException w:name="Colorful List Accent 6" w:uiPriority="72"/>
     <w:lsdException w:name="Colorful Grid Accent 6" w:uiPriority="73"/>
-    <w:lsdException w:name="Subtle Emphasis" w:uiPriority="19" w:qFormat="1"/>
-    <w:lsdException w:name="Intense Emphasis" w:uiPriority="21" w:qFormat="1"/>
-    <w:lsdException w:name="Subtle Reference" w:uiPriority="31" w:qFormat="1"/>
-    <w:lsdException w:name="Intense Reference" w:uiPriority="32" w:qFormat="1"/>
-    <w:lsdException w:name="Book Title" w:uiPriority="33" w:qFormat="1"/>
+    <w:lsdException w:name="Subtle Emphasis" w:qFormat="1" w:uiPriority="19"/>
+    <w:lsdException w:name="Intense Emphasis" w:qFormat="1" w:uiPriority="21"/>
+    <w:lsdException w:name="Subtle Reference" w:qFormat="1" w:uiPriority="31"/>
+    <w:lsdException w:name="Intense Reference" w:qFormat="1" w:uiPriority="32"/>
+    <w:lsdException w:name="Book Title" w:qFormat="1" w:uiPriority="33"/>
     <w:lsdException w:name="Bibliography" w:semiHidden="1" w:uiPriority="37" w:unhideWhenUsed="1"/>
-    <w:lsdException w:name="TOC Heading" w:semiHidden="1" w:uiPriority="39" w:unhideWhenUsed="1" w:qFormat="1"/>
+    <w:lsdException w:name="TOC Heading" w:qFormat="1" w:semiHidden="1" w:uiPriority="39" w:unhideWhenUsed="1"/>
     <w:lsdException w:name="Plain Table 1" w:uiPriority="41"/>
     <w:lsdException w:name="Plain Table 2" w:uiPriority="42"/>
     <w:lsdException w:name="Plain Table 3" w:uiPriority="43"/>
@@ -790,7 +790,7 @@
     <w:lsdException w:name="List Table 6 Colorful Accent 6" w:uiPriority="51"/>
     <w:lsdException w:name="List Table 7 Colorful Accent 6" w:uiPriority="52"/>
   </w:latentStyles>
-  <w:style w:type="paragraph" w:default="1" w:styleId="Normal">
+  <w:style w:default="1" w:styleId="Normal" w:type="paragraph">
     <w:name w:val="Normal"/>
     <w:qFormat/>
     <w:pPr>
@@ -804,34 +804,34 @@
       <w:szCs w:val="20"/>
     </w:rPr>
   </w:style>
-  <w:style w:type="character" w:default="1" w:styleId="Policepardfaut">
+  <w:style w:default="1" w:styleId="Policepardfaut" w:type="character">
     <w:name w:val="Default Paragraph Font"/>
     <w:uiPriority w:val="1"/>
     <w:semiHidden/>
     <w:unhideWhenUsed/>
   </w:style>
-  <w:style w:type="table" w:default="1" w:styleId="TableauNormal">
+  <w:style w:default="1" w:styleId="TableauNormal" w:type="table">
     <w:name w:val="Normal Table"/>
     <w:uiPriority w:val="99"/>
     <w:semiHidden/>
     <w:unhideWhenUsed/>
     <w:tblPr>
-      <w:tblInd w:w="0" w:type="dxa"/>
+      <w:tblInd w:type="dxa" w:w="0"/>
       <w:tblCellMar>
-        <w:top w:w="0" w:type="dxa"/>
-        <w:left w:w="108" w:type="dxa"/>
-        <w:bottom w:w="0" w:type="dxa"/>
-        <w:right w:w="108" w:type="dxa"/>
+        <w:top w:type="dxa" w:w="0"/>
+        <w:left w:type="dxa" w:w="108"/>
+        <w:bottom w:type="dxa" w:w="0"/>
+        <w:right w:type="dxa" w:w="108"/>
       </w:tblCellMar>
     </w:tblPr>
   </w:style>
-  <w:style w:type="numbering" w:default="1" w:styleId="Aucuneliste">
+  <w:style w:default="1" w:styleId="Aucuneliste" w:type="numbering">
     <w:name w:val="No List"/>
     <w:uiPriority w:val="99"/>
     <w:semiHidden/>
     <w:unhideWhenUsed/>
   </w:style>
-  <w:style w:type="paragraph" w:styleId="TM1">
+  <w:style w:styleId="TM1" w:type="paragraph">
     <w:name w:val="toc 1"/>
     <w:basedOn w:val="Normal"/>
     <w:next w:val="Normal"/>
@@ -841,7 +841,7 @@
     <w:unhideWhenUsed/>
     <w:rsid w:val="00AF0762"/>
   </w:style>
-  <w:style w:type="paragraph" w:styleId="TM2">
+  <w:style w:styleId="TM2" w:type="paragraph">
     <w:name w:val="toc 2"/>
     <w:basedOn w:val="Normal"/>
     <w:next w:val="Normal"/>
@@ -854,7 +854,7 @@
       <w:ind w:left="200"/>
     </w:pPr>
   </w:style>
-  <w:style w:type="paragraph" w:styleId="TM3">
+  <w:style w:styleId="TM3" w:type="paragraph">
     <w:name w:val="toc 3"/>
     <w:basedOn w:val="Normal"/>
     <w:next w:val="Normal"/>
@@ -867,7 +867,7 @@
       <w:ind w:left="400"/>
     </w:pPr>
   </w:style>
-  <w:style w:type="paragraph" w:styleId="Textedebulles">
+  <w:style w:styleId="Textedebulles" w:type="paragraph">
     <w:name w:val="Balloon Text"/>
     <w:basedOn w:val="Normal"/>
     <w:link w:val="TextedebullesCar"/>
@@ -876,12 +876,12 @@
     <w:unhideWhenUsed/>
     <w:rsid w:val="00CB3F40"/>
     <w:rPr>
-      <w:rFonts w:ascii="Tahoma" w:hAnsi="Tahoma" w:cs="Tahoma"/>
+      <w:rFonts w:ascii="Tahoma" w:cs="Tahoma" w:hAnsi="Tahoma"/>
       <w:sz w:val="16"/>
       <w:szCs w:val="16"/>
     </w:rPr>
   </w:style>
-  <w:style w:type="character" w:customStyle="1" w:styleId="TextedebullesCar">
+  <w:style w:customStyle="1" w:styleId="TextedebullesCar" w:type="character">
     <w:name w:val="Texte de bulles Car"/>
     <w:basedOn w:val="Policepardfaut"/>
     <w:link w:val="Textedebulles"/>
@@ -889,12 +889,12 @@
     <w:semiHidden/>
     <w:rsid w:val="00CB3F40"/>
     <w:rPr>
-      <w:rFonts w:ascii="Tahoma" w:hAnsi="Tahoma" w:cs="Tahoma"/>
+      <w:rFonts w:ascii="Tahoma" w:cs="Tahoma" w:hAnsi="Tahoma"/>
       <w:sz w:val="16"/>
       <w:szCs w:val="16"/>
     </w:rPr>
   </w:style>
-  <w:style w:type="paragraph" w:styleId="En-tte">
+  <w:style w:styleId="En-tte" w:type="paragraph">
     <w:name w:val="header"/>
     <w:basedOn w:val="Normal"/>
     <w:link w:val="En-tteCar"/>
@@ -903,12 +903,12 @@
     <w:rsid w:val="00CB3F40"/>
     <w:pPr>
       <w:tabs>
-        <w:tab w:val="center" w:pos="4536"/>
-        <w:tab w:val="right" w:pos="9072"/>
+        <w:tab w:pos="4536" w:val="center"/>
+        <w:tab w:pos="9072" w:val="right"/>
       </w:tabs>
     </w:pPr>
   </w:style>
-  <w:style w:type="character" w:customStyle="1" w:styleId="En-tteCar">
+  <w:style w:customStyle="1" w:styleId="En-tteCar" w:type="character">
     <w:name w:val="En-tête Car"/>
     <w:basedOn w:val="Policepardfaut"/>
     <w:link w:val="En-tte"/>
@@ -920,7 +920,7 @@
       <w:szCs w:val="20"/>
     </w:rPr>
   </w:style>
-  <w:style w:type="paragraph" w:styleId="Pieddepage">
+  <w:style w:styleId="Pieddepage" w:type="paragraph">
     <w:name w:val="footer"/>
     <w:basedOn w:val="Normal"/>
     <w:link w:val="PieddepageCar"/>
@@ -929,12 +929,12 @@
     <w:rsid w:val="00CB3F40"/>
     <w:pPr>
       <w:tabs>
-        <w:tab w:val="center" w:pos="4536"/>
-        <w:tab w:val="right" w:pos="9072"/>
+        <w:tab w:pos="4536" w:val="center"/>
+        <w:tab w:pos="9072" w:val="right"/>
       </w:tabs>
     </w:pPr>
   </w:style>
-  <w:style w:type="character" w:customStyle="1" w:styleId="PieddepageCar">
+  <w:style w:customStyle="1" w:styleId="PieddepageCar" w:type="character">
     <w:name w:val="Pied de page Car"/>
     <w:basedOn w:val="Policepardfaut"/>
     <w:link w:val="Pieddepage"/>
@@ -946,7 +946,7 @@
       <w:szCs w:val="20"/>
     </w:rPr>
   </w:style>
-  <w:style w:type="table" w:styleId="Grilledutableau">
+  <w:style w:styleId="Grilledutableau" w:type="table">
     <w:name w:val="Table Grid"/>
     <w:basedOn w:val="TableauNormal"/>
     <w:uiPriority w:val="59"/>
@@ -956,16 +956,16 @@
     </w:pPr>
     <w:tblPr>
       <w:tblBorders>
-        <w:top w:val="single" w:sz="4" w:space="0" w:color="auto"/>
-        <w:left w:val="single" w:sz="4" w:space="0" w:color="auto"/>
-        <w:bottom w:val="single" w:sz="4" w:space="0" w:color="auto"/>
-        <w:right w:val="single" w:sz="4" w:space="0" w:color="auto"/>
-        <w:insideH w:val="single" w:sz="4" w:space="0" w:color="auto"/>
-        <w:insideV w:val="single" w:sz="4" w:space="0" w:color="auto"/>
+        <w:top w:color="auto" w:space="0" w:sz="4" w:val="single"/>
+        <w:left w:color="auto" w:space="0" w:sz="4" w:val="single"/>
+        <w:bottom w:color="auto" w:space="0" w:sz="4" w:val="single"/>
+        <w:right w:color="auto" w:space="0" w:sz="4" w:val="single"/>
+        <w:insideH w:color="auto" w:space="0" w:sz="4" w:val="single"/>
+        <w:insideV w:color="auto" w:space="0" w:sz="4" w:val="single"/>
       </w:tblBorders>
     </w:tblPr>
   </w:style>
-  <w:style w:type="paragraph" w:styleId="Titre">
+  <w:style w:styleId="Titre" w:type="paragraph">
     <w:name w:val="Title"/>
     <w:basedOn w:val="Normal"/>
     <w:next w:val="Normal"/>
@@ -975,29 +975,29 @@
     <w:rsid w:val="0022502B"/>
     <w:pPr>
       <w:pBdr>
-        <w:bottom w:val="single" w:sz="8" w:space="4" w:color="4F81BD" w:themeColor="accent1"/>
+        <w:bottom w:color="4F81BD" w:space="4" w:sz="8" w:themeColor="accent1" w:val="single"/>
       </w:pBdr>
       <w:spacing w:after="300"/>
       <w:contextualSpacing/>
     </w:pPr>
     <w:rPr>
-      <w:rFonts w:asciiTheme="majorHAnsi" w:eastAsiaTheme="majorEastAsia" w:hAnsiTheme="majorHAnsi" w:cstheme="majorBidi"/>
-      <w:color w:val="17365D" w:themeColor="text2" w:themeShade="BF"/>
+      <w:rFonts w:asciiTheme="majorHAnsi" w:cstheme="majorBidi" w:eastAsiaTheme="majorEastAsia" w:hAnsiTheme="majorHAnsi"/>
+      <w:color w:themeColor="text2" w:themeShade="BF" w:val="17365D"/>
       <w:spacing w:val="5"/>
       <w:kern w:val="28"/>
       <w:sz w:val="52"/>
       <w:szCs w:val="52"/>
     </w:rPr>
   </w:style>
-  <w:style w:type="character" w:customStyle="1" w:styleId="TitreCar">
+  <w:style w:customStyle="1" w:styleId="TitreCar" w:type="character">
     <w:name w:val="Titre Car"/>
     <w:basedOn w:val="Policepardfaut"/>
     <w:link w:val="Titre"/>
     <w:uiPriority w:val="10"/>
     <w:rsid w:val="0022502B"/>
     <w:rPr>
-      <w:rFonts w:asciiTheme="majorHAnsi" w:eastAsiaTheme="majorEastAsia" w:hAnsiTheme="majorHAnsi" w:cstheme="majorBidi"/>
-      <w:color w:val="17365D" w:themeColor="text2" w:themeShade="BF"/>
+      <w:rFonts w:asciiTheme="majorHAnsi" w:cstheme="majorBidi" w:eastAsiaTheme="majorEastAsia" w:hAnsiTheme="majorHAnsi"/>
+      <w:color w:themeColor="text2" w:themeShade="BF" w:val="17365D"/>
       <w:spacing w:val="5"/>
       <w:kern w:val="28"/>
       <w:sz w:val="52"/>

</xml_diff>

<commit_message>
Added ImageTestUtils for fuzzy image comparison.
</commit_message>
<xml_diff>
--- a/tests/org.obeonetwork.m2doc.sirius.tests/resources/diagram/nominal/nominal-expected-generation.docx
+++ b/tests/org.obeonetwork.m2doc.sirius.tests/resources/diagram/nominal/nominal-expected-generation.docx
@@ -95,12 +95,12 @@
         <w:drawing>
           <wp:inline distT="0" distR="0" distB="0" distL="0">
             <wp:extent cx="2540000" cy="2540000"/>
-            <wp:docPr id="0" name="Drawing 0" descr="/tmp/1485868734422-0/.generated/images/representations/diagram__CbYCALe3EeadeJgQTriozQ.JPEG"/>
+            <wp:docPr id="0" name="Drawing 0" descr="/tmp/1485958334601-0/.generated/images/representations/diagram__CbYCALe3EeadeJgQTriozQ.JPEG"/>
             <a:graphic xmlns:a="http://schemas.openxmlformats.org/drawingml/2006/main">
               <a:graphicData uri="http://schemas.openxmlformats.org/drawingml/2006/picture">
                 <pic:pic xmlns:pic="http://schemas.openxmlformats.org/drawingml/2006/picture">
                   <pic:nvPicPr>
-                    <pic:cNvPr id="0" name="Picture 0" descr="/tmp/1485868734422-0/.generated/images/representations/diagram__CbYCALe3EeadeJgQTriozQ.JPEG"/>
+                    <pic:cNvPr id="0" name="Picture 0" descr="/tmp/1485958334601-0/.generated/images/representations/diagram__CbYCALe3EeadeJgQTriozQ.JPEG"/>
                     <pic:cNvPicPr>
                       <a:picLocks noChangeAspect="true"/>
                     </pic:cNvPicPr>

</xml_diff>